<commit_message>
Connor: Updated my Dissertation.docx to include testing and experimentation information. Rearranged documents. Updated the homepage of the client slightly.
</commit_message>
<xml_diff>
--- a/Documentation/Testing/VoiceRecognitionApplicationTesting.docx
+++ b/Documentation/Testing/VoiceRecognitionApplicationTesting.docx
@@ -680,13 +680,8 @@
           </w:tcPr>
           <w:p>
             <w:r>
-              <w:t xml:space="preserve">The remote results section should show </w:t>
-            </w:r>
-            <w:proofErr w:type="spellStart"/>
-            <w:r>
-              <w:t>statisticss</w:t>
-            </w:r>
-            <w:proofErr w:type="spellEnd"/>
+              <w:t>The remote results section should show statisticss</w:t>
+            </w:r>
           </w:p>
         </w:tc>
         <w:tc>
@@ -1036,15 +1031,7 @@
           </w:tcPr>
           <w:p>
             <w:r>
-              <w:t xml:space="preserve">Request information from the Data Centre when the </w:t>
-            </w:r>
-            <w:proofErr w:type="spellStart"/>
-            <w:r>
-              <w:t>WebAPI</w:t>
-            </w:r>
-            <w:proofErr w:type="spellEnd"/>
-            <w:r>
-              <w:t xml:space="preserve"> is </w:t>
+              <w:t xml:space="preserve">Request information from the Data Centre when the WebAPI is </w:t>
             </w:r>
             <w:r>
               <w:t xml:space="preserve">not </w:t>
@@ -1060,15 +1047,7 @@
           </w:tcPr>
           <w:p>
             <w:r>
-              <w:t xml:space="preserve">Remove the </w:t>
-            </w:r>
-            <w:proofErr w:type="spellStart"/>
-            <w:r>
-              <w:t>WebAPI</w:t>
-            </w:r>
-            <w:proofErr w:type="spellEnd"/>
-            <w:r>
-              <w:t xml:space="preserve"> and make a request</w:t>
+              <w:t>Remove the WebAPI and make a request</w:t>
             </w:r>
           </w:p>
         </w:tc>
@@ -1100,15 +1079,7 @@
             </w:r>
             <w:r>
               <w:lastRenderedPageBreak/>
-              <w:t xml:space="preserve">when the </w:t>
-            </w:r>
-            <w:proofErr w:type="spellStart"/>
-            <w:r>
-              <w:t>WebAPI</w:t>
-            </w:r>
-            <w:proofErr w:type="spellEnd"/>
-            <w:r>
-              <w:t xml:space="preserve"> is published</w:t>
+              <w:t>when the WebAPI is published</w:t>
             </w:r>
           </w:p>
         </w:tc>
@@ -1119,15 +1090,7 @@
           <w:p>
             <w:r>
               <w:lastRenderedPageBreak/>
-              <w:t xml:space="preserve">Publish the </w:t>
-            </w:r>
-            <w:proofErr w:type="spellStart"/>
-            <w:r>
-              <w:t>WebAPI</w:t>
-            </w:r>
-            <w:proofErr w:type="spellEnd"/>
-            <w:r>
-              <w:t xml:space="preserve"> and make a request</w:t>
+              <w:t>Publish the WebAPI and make a request</w:t>
             </w:r>
           </w:p>
         </w:tc>
@@ -1304,13 +1267,21 @@
           <w:tcPr>
             <w:tcW w:w="2254" w:type="dxa"/>
           </w:tcPr>
-          <w:p/>
-        </w:tc>
-        <w:tc>
-          <w:tcPr>
-            <w:tcW w:w="2254" w:type="dxa"/>
-          </w:tcPr>
-          <w:p/>
+          <w:p>
+            <w:r>
+              <w:t>Make a valid POST request with binary voice data</w:t>
+            </w:r>
+          </w:p>
+        </w:tc>
+        <w:tc>
+          <w:tcPr>
+            <w:tcW w:w="2254" w:type="dxa"/>
+          </w:tcPr>
+          <w:p>
+            <w:r>
+              <w:t>The voice is processed correctly and a valid response is produced</w:t>
+            </w:r>
+          </w:p>
         </w:tc>
         <w:tc>
           <w:tcPr>
@@ -1334,13 +1305,21 @@
           <w:tcPr>
             <w:tcW w:w="2254" w:type="dxa"/>
           </w:tcPr>
-          <w:p/>
-        </w:tc>
-        <w:tc>
-          <w:tcPr>
-            <w:tcW w:w="2254" w:type="dxa"/>
-          </w:tcPr>
-          <w:p/>
+          <w:p>
+            <w:r>
+              <w:t>Make an invalid POST request with invalid voice data</w:t>
+            </w:r>
+          </w:p>
+        </w:tc>
+        <w:tc>
+          <w:tcPr>
+            <w:tcW w:w="2254" w:type="dxa"/>
+          </w:tcPr>
+          <w:p>
+            <w:r>
+              <w:t>The voice request should be handled correctly and gracefully respond</w:t>
+            </w:r>
+          </w:p>
         </w:tc>
         <w:tc>
           <w:tcPr>
@@ -1357,52 +1336,68 @@
           <w:p>
             <w:r>
               <w:t>Receive invalid request to record information</w:t>
+            </w:r>
+          </w:p>
+        </w:tc>
+        <w:tc>
+          <w:tcPr>
+            <w:tcW w:w="2254" w:type="dxa"/>
+          </w:tcPr>
+          <w:p>
+            <w:r>
+              <w:t>Make a valid POST request with textual data from a pre-processed request</w:t>
+            </w:r>
+          </w:p>
+        </w:tc>
+        <w:tc>
+          <w:tcPr>
+            <w:tcW w:w="2254" w:type="dxa"/>
+          </w:tcPr>
+          <w:p>
+            <w:r>
+              <w:t>The request should be processed correctly and a response generated</w:t>
+            </w:r>
+          </w:p>
+        </w:tc>
+        <w:tc>
+          <w:tcPr>
+            <w:tcW w:w="2254" w:type="dxa"/>
+          </w:tcPr>
+          <w:p/>
+        </w:tc>
+      </w:tr>
+      <w:tr>
+        <w:tc>
+          <w:tcPr>
+            <w:tcW w:w="2254" w:type="dxa"/>
+          </w:tcPr>
+          <w:p>
+            <w:r>
+              <w:t>Receive valid request to record information</w:t>
+            </w:r>
+          </w:p>
+        </w:tc>
+        <w:tc>
+          <w:tcPr>
+            <w:tcW w:w="2254" w:type="dxa"/>
+          </w:tcPr>
+          <w:p>
+            <w:r>
+              <w:t>Make an invalid POST request without valid textual data</w:t>
+            </w:r>
+          </w:p>
+        </w:tc>
+        <w:tc>
+          <w:tcPr>
+            <w:tcW w:w="2254" w:type="dxa"/>
+          </w:tcPr>
+          <w:p>
+            <w:r>
+              <w:t>The request should be handled gracefully and a response sent</w:t>
             </w:r>
             <w:bookmarkStart w:id="0" w:name="_GoBack"/>
             <w:bookmarkEnd w:id="0"/>
           </w:p>
-        </w:tc>
-        <w:tc>
-          <w:tcPr>
-            <w:tcW w:w="2254" w:type="dxa"/>
-          </w:tcPr>
-          <w:p/>
-        </w:tc>
-        <w:tc>
-          <w:tcPr>
-            <w:tcW w:w="2254" w:type="dxa"/>
-          </w:tcPr>
-          <w:p/>
-        </w:tc>
-        <w:tc>
-          <w:tcPr>
-            <w:tcW w:w="2254" w:type="dxa"/>
-          </w:tcPr>
-          <w:p/>
-        </w:tc>
-      </w:tr>
-      <w:tr>
-        <w:tc>
-          <w:tcPr>
-            <w:tcW w:w="2254" w:type="dxa"/>
-          </w:tcPr>
-          <w:p>
-            <w:r>
-              <w:t>Receive valid request to record information</w:t>
-            </w:r>
-          </w:p>
-        </w:tc>
-        <w:tc>
-          <w:tcPr>
-            <w:tcW w:w="2254" w:type="dxa"/>
-          </w:tcPr>
-          <w:p/>
-        </w:tc>
-        <w:tc>
-          <w:tcPr>
-            <w:tcW w:w="2254" w:type="dxa"/>
-          </w:tcPr>
-          <w:p/>
         </w:tc>
         <w:tc>
           <w:tcPr>

</xml_diff>